<commit_message>
upgraded UI and reformatter
</commit_message>
<xml_diff>
--- a/resume_templates/chronological.docx
+++ b/resume_templates/chronological.docx
@@ -229,55 +229,25 @@
       <w:pPr>
         <w:pStyle w:val="Normal"/>
         <w:bidi w:val="0"/>
-        <w:jc w:val="left"/>
-        <w:rPr>
-          <w:rFonts w:ascii="Cambria" w:hAnsi="Cambria"/>
-          <w:b w:val="false"/>
-          <w:b w:val="false"/>
-          <w:bCs w:val="false"/>
-          <w:sz w:val="24"/>
-          <w:szCs w:val="24"/>
-        </w:rPr>
-      </w:pPr>
-      <w:r>
-        <w:rPr>
-          <w:rFonts w:ascii="Cambria" w:hAnsi="Cambria"/>
-          <w:b w:val="false"/>
-          <w:bCs w:val="false"/>
-          <w:sz w:val="24"/>
-          <w:szCs w:val="24"/>
-        </w:rPr>
-      </w:r>
-    </w:p>
-    <w:p>
-      <w:pPr>
-        <w:pStyle w:val="Normal"/>
-        <w:bidi w:val="0"/>
-        <w:jc w:val="left"/>
-        <w:rPr>
-          <w:rFonts w:ascii="Cambria" w:hAnsi="Cambria"/>
-          <w:b w:val="false"/>
-          <w:b w:val="false"/>
-          <w:bCs w:val="false"/>
-          <w:sz w:val="24"/>
-          <w:szCs w:val="24"/>
-        </w:rPr>
-      </w:pPr>
-      <w:r>
-        <w:rPr>
-          <w:rFonts w:ascii="Cambria" w:hAnsi="Cambria"/>
-          <w:b w:val="false"/>
-          <w:bCs w:val="false"/>
-          <w:sz w:val="24"/>
-          <w:szCs w:val="24"/>
-        </w:rPr>
-      </w:r>
-    </w:p>
-    <w:p>
-      <w:pPr>
-        <w:pStyle w:val="Normal"/>
-        <w:bidi w:val="0"/>
-        <w:jc w:val="left"/>
+        <w:jc w:val="center"/>
+        <w:rPr>
+          <w:rFonts w:ascii="Cambria" w:hAnsi="Cambria"/>
+          <w:b/>
+          <w:b/>
+          <w:bCs/>
+          <w:sz w:val="32"/>
+          <w:szCs w:val="32"/>
+        </w:rPr>
+      </w:pPr>
+      <w:r>
+        <w:rPr/>
+      </w:r>
+    </w:p>
+    <w:p>
+      <w:pPr>
+        <w:pStyle w:val="Normal"/>
+        <w:bidi w:val="0"/>
+        <w:jc w:val="center"/>
         <w:rPr>
           <w:rFonts w:ascii="Cambria" w:hAnsi="Cambria"/>
           <w:b/>
@@ -302,31 +272,31 @@
       <w:pPr>
         <w:pStyle w:val="Normal"/>
         <w:bidi w:val="0"/>
-        <w:jc w:val="left"/>
-        <w:rPr>
-          <w:rFonts w:ascii="Cambria" w:hAnsi="Cambria"/>
-          <w:b/>
-          <w:b/>
-          <w:bCs/>
-          <w:sz w:val="32"/>
-          <w:szCs w:val="32"/>
-        </w:rPr>
-      </w:pPr>
-      <w:r>
-        <w:rPr>
-          <w:rFonts w:ascii="Cambria" w:hAnsi="Cambria"/>
-          <w:b/>
-          <w:bCs/>
-          <w:sz w:val="32"/>
-          <w:szCs w:val="32"/>
-        </w:rPr>
-      </w:r>
-    </w:p>
-    <w:p>
-      <w:pPr>
-        <w:pStyle w:val="Normal"/>
-        <w:bidi w:val="0"/>
-        <w:jc w:val="left"/>
+        <w:jc w:val="center"/>
+        <w:rPr>
+          <w:rFonts w:ascii="Cambria" w:hAnsi="Cambria"/>
+          <w:b/>
+          <w:b/>
+          <w:bCs/>
+          <w:sz w:val="32"/>
+          <w:szCs w:val="32"/>
+        </w:rPr>
+      </w:pPr>
+      <w:r>
+        <w:rPr>
+          <w:rFonts w:ascii="Cambria" w:hAnsi="Cambria"/>
+          <w:b/>
+          <w:bCs/>
+          <w:sz w:val="32"/>
+          <w:szCs w:val="32"/>
+        </w:rPr>
+      </w:r>
+    </w:p>
+    <w:p>
+      <w:pPr>
+        <w:pStyle w:val="Normal"/>
+        <w:bidi w:val="0"/>
+        <w:jc w:val="center"/>
         <w:rPr>
           <w:rFonts w:ascii="Cambria" w:hAnsi="Cambria"/>
           <w:b w:val="false"/>
@@ -374,24 +344,18 @@
       <w:pPr>
         <w:pStyle w:val="Normal"/>
         <w:bidi w:val="0"/>
-        <w:jc w:val="left"/>
-        <w:rPr>
-          <w:rFonts w:ascii="Cambria" w:hAnsi="Cambria"/>
-          <w:b w:val="false"/>
-          <w:b w:val="false"/>
-          <w:bCs w:val="false"/>
-          <w:sz w:val="24"/>
-          <w:szCs w:val="24"/>
-        </w:rPr>
-      </w:pPr>
-      <w:r>
-        <w:rPr>
-          <w:rFonts w:ascii="Cambria" w:hAnsi="Cambria"/>
-          <w:b w:val="false"/>
-          <w:bCs w:val="false"/>
-          <w:sz w:val="24"/>
-          <w:szCs w:val="24"/>
-        </w:rPr>
+        <w:jc w:val="center"/>
+        <w:rPr>
+          <w:rFonts w:ascii="Cambria" w:hAnsi="Cambria"/>
+          <w:b w:val="false"/>
+          <w:b w:val="false"/>
+          <w:bCs w:val="false"/>
+          <w:sz w:val="24"/>
+          <w:szCs w:val="24"/>
+        </w:rPr>
+      </w:pPr>
+      <w:r>
+        <w:rPr/>
       </w:r>
     </w:p>
     <w:p>
@@ -814,6 +778,102 @@
           <w:sz w:val="32"/>
           <w:szCs w:val="32"/>
         </w:rPr>
+      </w:r>
+    </w:p>
+    <w:p>
+      <w:pPr>
+        <w:pStyle w:val="Normal"/>
+        <w:bidi w:val="0"/>
+        <w:jc w:val="left"/>
+        <w:rPr>
+          <w:rFonts w:ascii="Cambria" w:hAnsi="Cambria"/>
+          <w:b/>
+          <w:b/>
+          <w:bCs/>
+          <w:sz w:val="32"/>
+          <w:szCs w:val="32"/>
+        </w:rPr>
+      </w:pPr>
+      <w:r>
+        <w:rPr>
+          <w:rFonts w:ascii="Cambria" w:hAnsi="Cambria"/>
+          <w:b/>
+          <w:bCs/>
+          <w:sz w:val="32"/>
+          <w:szCs w:val="32"/>
+        </w:rPr>
+      </w:r>
+    </w:p>
+    <w:p>
+      <w:pPr>
+        <w:pStyle w:val="Normal"/>
+        <w:bidi w:val="0"/>
+        <w:jc w:val="left"/>
+        <w:rPr>
+          <w:rFonts w:ascii="Cambria" w:hAnsi="Cambria"/>
+          <w:b/>
+          <w:b/>
+          <w:bCs/>
+          <w:sz w:val="32"/>
+          <w:szCs w:val="32"/>
+        </w:rPr>
+      </w:pPr>
+      <w:r>
+        <w:rPr>
+          <w:rFonts w:ascii="Cambria" w:hAnsi="Cambria"/>
+          <w:b/>
+          <w:bCs/>
+          <w:sz w:val="32"/>
+          <w:szCs w:val="32"/>
+        </w:rPr>
+      </w:r>
+    </w:p>
+    <w:p>
+      <w:pPr>
+        <w:pStyle w:val="Normal"/>
+        <w:bidi w:val="0"/>
+        <w:jc w:val="left"/>
+        <w:rPr>
+          <w:rFonts w:ascii="Cambria" w:hAnsi="Cambria"/>
+          <w:b/>
+          <w:b/>
+          <w:bCs/>
+          <w:sz w:val="32"/>
+          <w:szCs w:val="32"/>
+        </w:rPr>
+      </w:pPr>
+      <w:r>
+        <w:rPr>
+          <w:rFonts w:ascii="Cambria" w:hAnsi="Cambria"/>
+          <w:b/>
+          <w:bCs/>
+          <w:sz w:val="32"/>
+          <w:szCs w:val="32"/>
+        </w:rPr>
+      </w:r>
+    </w:p>
+    <w:p>
+      <w:pPr>
+        <w:pStyle w:val="Normal"/>
+        <w:bidi w:val="0"/>
+        <w:jc w:val="left"/>
+        <w:rPr>
+          <w:rFonts w:ascii="Cambria" w:hAnsi="Cambria"/>
+          <w:b/>
+          <w:b/>
+          <w:bCs/>
+          <w:sz w:val="32"/>
+          <w:szCs w:val="32"/>
+        </w:rPr>
+      </w:pPr>
+      <w:r>
+        <w:rPr>
+          <w:rFonts w:ascii="Cambria" w:hAnsi="Cambria"/>
+          <w:b/>
+          <w:bCs/>
+          <w:sz w:val="32"/>
+          <w:szCs w:val="32"/>
+        </w:rPr>
         <mc:AlternateContent>
           <mc:Choice Requires="wps">
             <w:drawing>
@@ -1056,6 +1116,79 @@
           <w:sz w:val="32"/>
           <w:szCs w:val="32"/>
         </w:rPr>
+        <mc:AlternateContent>
+          <mc:Choice Requires="wps">
+            <w:drawing>
+              <wp:anchor behindDoc="0" distT="0" distB="0" distL="0" distR="0" simplePos="0" locked="0" layoutInCell="1" allowOverlap="1" relativeHeight="5">
+                <wp:simplePos x="0" y="0"/>
+                <wp:positionH relativeFrom="column">
+                  <wp:posOffset>-260985</wp:posOffset>
+                </wp:positionH>
+                <wp:positionV relativeFrom="paragraph">
+                  <wp:posOffset>288290</wp:posOffset>
+                </wp:positionV>
+                <wp:extent cx="6822440" cy="21590"/>
+                <wp:effectExtent l="0" t="0" r="0" b="0"/>
+                <wp:wrapNone/>
+                <wp:docPr id="4" name="Shape1_2"/>
+                <a:graphic xmlns:a="http://schemas.openxmlformats.org/drawingml/2006/main">
+                  <a:graphicData uri="http://schemas.microsoft.com/office/word/2010/wordprocessingShape">
+                    <wps:wsp>
+                      <wps:cNvSpPr/>
+                      <wps:spPr>
+                        <a:xfrm flipV="1">
+                          <a:off x="0" y="0"/>
+                          <a:ext cx="6821640" cy="17280"/>
+                        </a:xfrm>
+                        <a:prstGeom prst="line">
+                          <a:avLst/>
+                        </a:prstGeom>
+                        <a:ln>
+                          <a:solidFill>
+                            <a:srgbClr val="000000"/>
+                          </a:solidFill>
+                        </a:ln>
+                      </wps:spPr>
+                      <wps:style>
+                        <a:lnRef idx="0"/>
+                        <a:fillRef idx="0"/>
+                        <a:effectRef idx="0"/>
+                        <a:fontRef idx="minor"/>
+                      </wps:style>
+                      <wps:bodyPr/>
+                    </wps:wsp>
+                  </a:graphicData>
+                </a:graphic>
+              </wp:anchor>
+            </w:drawing>
+          </mc:Choice>
+          <mc:Fallback>
+            <w:pict>
+              <v:line id="shape_0" from="-20.55pt,22.7pt" to="516.55pt,24pt" ID="Shape1_2" stroked="t" style="position:absolute;flip:y">
+                <v:stroke color="black" joinstyle="round" endcap="flat"/>
+                <v:fill o:detectmouseclick="t" on="false"/>
+              </v:line>
+            </w:pict>
+          </mc:Fallback>
+        </mc:AlternateContent>
+      </w:r>
+    </w:p>
+    <w:p>
+      <w:pPr>
+        <w:pStyle w:val="Normal"/>
+        <w:bidi w:val="0"/>
+        <w:jc w:val="left"/>
+        <w:rPr>
+          <w:rFonts w:ascii="Cambria" w:hAnsi="Cambria"/>
+          <w:b/>
+          <w:b/>
+          <w:bCs/>
+          <w:sz w:val="32"/>
+          <w:szCs w:val="32"/>
+        </w:rPr>
+      </w:pPr>
+      <w:r>
+        <w:rPr/>
       </w:r>
     </w:p>
     <w:p>

</xml_diff>